<commit_message>
Simple Bugs are fixed
</commit_message>
<xml_diff>
--- a/Meme Gen.docx
+++ b/Meme Gen.docx
@@ -986,7 +986,7 @@
       <w:pPr>
         <w:jc w:val="center"/>
         <w:rPr>
-          <w:rFonts w:ascii="Roboto" w:eastAsia="Roboto" w:hAnsi="Roboto" w:cs="Roboto"/>
+          <w:rFonts w:ascii="Roboto" w:eastAsia="Roboto" w:hAnsi="Roboto" w:cstheme="minorBidi" w:hint="cs"/>
           <w:b/>
           <w:iCs/>
           <w:sz w:val="30"/>
@@ -1028,7 +1028,6 @@
     </w:p>
     <w:p>
       <w:pPr>
-        <w:jc w:val="center"/>
         <w:rPr>
           <w:rFonts w:ascii="Roboto" w:eastAsia="Roboto" w:hAnsi="Roboto" w:cs="Roboto"/>
           <w:b/>
@@ -1042,14 +1041,15 @@
           <w:rFonts w:ascii="Roboto" w:eastAsia="Roboto" w:hAnsi="Roboto" w:cs="Roboto"/>
           <w:b/>
           <w:iCs/>
+          <w:noProof/>
           <w:sz w:val="30"/>
           <w:szCs w:val="30"/>
         </w:rPr>
         <w:drawing>
-          <wp:inline distT="0" distB="0" distL="0" distR="0" wp14:anchorId="76269C10" wp14:editId="155BC191">
-            <wp:extent cx="2027208" cy="3567106"/>
+          <wp:inline distT="0" distB="0" distL="0" distR="0" wp14:anchorId="45C7553A" wp14:editId="4995DDC6">
+            <wp:extent cx="5739277" cy="4425351"/>
             <wp:effectExtent l="0" t="0" r="0" b="0"/>
-            <wp:docPr id="4" name="Picture 4"/>
+            <wp:docPr id="6" name="Picture 6"/>
             <wp:cNvGraphicFramePr>
               <a:graphicFrameLocks xmlns:a="http://schemas.openxmlformats.org/drawingml/2006/main" noChangeAspect="1"/>
             </wp:cNvGraphicFramePr>
@@ -1057,23 +1057,36 @@
               <a:graphicData uri="http://schemas.openxmlformats.org/drawingml/2006/picture">
                 <pic:pic xmlns:pic="http://schemas.openxmlformats.org/drawingml/2006/picture">
                   <pic:nvPicPr>
-                    <pic:cNvPr id="1" name=""/>
-                    <pic:cNvPicPr/>
+                    <pic:cNvPr id="0" name="Picture 1"/>
+                    <pic:cNvPicPr>
+                      <a:picLocks noChangeAspect="1" noChangeArrowheads="1"/>
+                    </pic:cNvPicPr>
                   </pic:nvPicPr>
                   <pic:blipFill>
-                    <a:blip r:embed="rId7"/>
+                    <a:blip r:embed="rId7">
+                      <a:extLst>
+                        <a:ext uri="{28A0092B-C50C-407E-A947-70E740481C1C}">
+                          <a14:useLocalDpi xmlns:a14="http://schemas.microsoft.com/office/drawing/2010/main" val="0"/>
+                        </a:ext>
+                      </a:extLst>
+                    </a:blip>
+                    <a:srcRect/>
                     <a:stretch>
                       <a:fillRect/>
                     </a:stretch>
                   </pic:blipFill>
-                  <pic:spPr>
+                  <pic:spPr bwMode="auto">
                     <a:xfrm>
                       <a:off x="0" y="0"/>
-                      <a:ext cx="2060845" cy="3626294"/>
+                      <a:ext cx="5763108" cy="4443726"/>
                     </a:xfrm>
                     <a:prstGeom prst="rect">
                       <a:avLst/>
                     </a:prstGeom>
+                    <a:noFill/>
+                    <a:ln>
+                      <a:noFill/>
+                    </a:ln>
                   </pic:spPr>
                 </pic:pic>
               </a:graphicData>
@@ -1087,501 +1100,255 @@
         <w:rPr>
           <w:rFonts w:ascii="Roboto" w:eastAsia="Roboto" w:hAnsi="Roboto" w:cs="Roboto"/>
           <w:b/>
-          <w:i/>
-        </w:rPr>
-      </w:pPr>
-    </w:p>
-    <w:p>
-      <w:pPr>
-        <w:rPr>
-          <w:rFonts w:ascii="Roboto" w:eastAsia="Roboto" w:hAnsi="Roboto" w:cs="Roboto"/>
-          <w:b/>
-          <w:i/>
-        </w:rPr>
-      </w:pPr>
-      <w:r>
-        <w:rPr>
-          <w:rFonts w:ascii="Roboto" w:eastAsia="Roboto" w:hAnsi="Roboto" w:cs="Roboto"/>
-          <w:b/>
-          <w:i/>
+          <w:iCs/>
+          <w:sz w:val="30"/>
+          <w:szCs w:val="30"/>
+        </w:rPr>
+      </w:pPr>
+    </w:p>
+    <w:p>
+      <w:pPr>
+        <w:rPr>
+          <w:rFonts w:ascii="Roboto" w:eastAsia="Roboto" w:hAnsi="Roboto" w:cs="Roboto"/>
+          <w:bCs/>
+          <w:iCs/>
+          <w:sz w:val="28"/>
+          <w:szCs w:val="28"/>
+        </w:rPr>
+      </w:pPr>
+      <w:proofErr w:type="spellStart"/>
+      <w:r>
+        <w:rPr>
+          <w:rFonts w:ascii="Roboto" w:eastAsia="Roboto" w:hAnsi="Roboto" w:cs="Roboto"/>
+          <w:bCs/>
+          <w:iCs/>
+          <w:sz w:val="28"/>
+          <w:szCs w:val="28"/>
+        </w:rPr>
+        <w:t>i</w:t>
+      </w:r>
+      <w:r>
+        <w:rPr>
+          <w:rFonts w:ascii="Roboto" w:eastAsia="Roboto" w:hAnsi="Roboto" w:cs="Roboto"/>
+          <w:bCs/>
+          <w:iCs/>
+          <w:sz w:val="28"/>
+          <w:szCs w:val="28"/>
+        </w:rPr>
+        <w:t>d</w:t>
+      </w:r>
+      <w:r>
+        <w:rPr>
+          <w:rFonts w:ascii="Roboto" w:eastAsia="Roboto" w:hAnsi="Roboto" w:cs="Roboto"/>
+          <w:bCs/>
+          <w:iCs/>
+          <w:sz w:val="28"/>
+          <w:szCs w:val="28"/>
+        </w:rPr>
+        <w:t>oData</w:t>
+      </w:r>
+      <w:proofErr w:type="spellEnd"/>
+      <w:r>
+        <w:rPr>
+          <w:rFonts w:ascii="Roboto" w:eastAsia="Roboto" w:hAnsi="Roboto" w:cs="Roboto"/>
+          <w:bCs/>
+          <w:iCs/>
+          <w:sz w:val="28"/>
+          <w:szCs w:val="28"/>
+        </w:rPr>
+        <w:t xml:space="preserve"> </w:t>
+      </w:r>
+      <w:r>
+        <w:rPr>
+          <w:rFonts w:ascii="Roboto" w:eastAsia="Roboto" w:hAnsi="Roboto" w:cs="Roboto"/>
+          <w:bCs/>
+          <w:iCs/>
+          <w:sz w:val="28"/>
+          <w:szCs w:val="28"/>
+        </w:rPr>
+        <w:t xml:space="preserve">= </w:t>
+      </w:r>
+      <w:r>
+        <w:rPr>
+          <w:rFonts w:ascii="Roboto" w:eastAsia="Roboto" w:hAnsi="Roboto" w:cs="Roboto"/>
+          <w:bCs/>
+          <w:iCs/>
+          <w:sz w:val="28"/>
+          <w:szCs w:val="28"/>
+        </w:rPr>
+        <w:t>{</w:t>
+      </w:r>
+    </w:p>
+    <w:p>
+      <w:pPr>
+        <w:rPr>
+          <w:rFonts w:ascii="Roboto" w:eastAsia="Roboto" w:hAnsi="Roboto" w:cs="Roboto"/>
+          <w:bCs/>
+          <w:iCs/>
+          <w:sz w:val="28"/>
+          <w:szCs w:val="28"/>
+        </w:rPr>
+      </w:pPr>
+      <w:r>
+        <w:rPr>
+          <w:rFonts w:ascii="Roboto" w:eastAsia="Roboto" w:hAnsi="Roboto" w:cs="Roboto"/>
+          <w:bCs/>
+          <w:iCs/>
+          <w:sz w:val="28"/>
+          <w:szCs w:val="28"/>
         </w:rPr>
         <w:tab/>
       </w:r>
-      <w:r>
-        <w:rPr>
-          <w:rFonts w:ascii="Roboto" w:eastAsia="Roboto" w:hAnsi="Roboto" w:cs="Roboto"/>
-          <w:b/>
-          <w:i/>
+      <w:proofErr w:type="gramStart"/>
+      <w:r>
+        <w:rPr>
+          <w:rFonts w:ascii="Roboto" w:eastAsia="Roboto" w:hAnsi="Roboto" w:cs="Roboto"/>
+          <w:bCs/>
+          <w:iCs/>
+          <w:sz w:val="28"/>
+          <w:szCs w:val="28"/>
+        </w:rPr>
+        <w:t>Text :</w:t>
+      </w:r>
+      <w:proofErr w:type="gramEnd"/>
+      <w:r>
+        <w:rPr>
+          <w:rFonts w:ascii="Roboto" w:eastAsia="Roboto" w:hAnsi="Roboto" w:cs="Roboto"/>
+          <w:bCs/>
+          <w:iCs/>
+          <w:sz w:val="28"/>
+          <w:szCs w:val="28"/>
+        </w:rPr>
+        <w:t xml:space="preserve"> String,</w:t>
+      </w:r>
+    </w:p>
+    <w:p>
+      <w:pPr>
+        <w:rPr>
+          <w:rFonts w:ascii="Roboto" w:eastAsia="Roboto" w:hAnsi="Roboto" w:cs="Roboto"/>
+          <w:bCs/>
+          <w:iCs/>
+          <w:sz w:val="28"/>
+          <w:szCs w:val="28"/>
+        </w:rPr>
+      </w:pPr>
+      <w:r>
+        <w:rPr>
+          <w:rFonts w:ascii="Roboto" w:eastAsia="Roboto" w:hAnsi="Roboto" w:cs="Roboto"/>
+          <w:bCs/>
+          <w:iCs/>
+          <w:sz w:val="28"/>
+          <w:szCs w:val="28"/>
         </w:rPr>
         <w:tab/>
       </w:r>
-    </w:p>
-    <w:p>
-      <w:pPr>
-        <w:rPr>
-          <w:rFonts w:ascii="Roboto" w:eastAsia="Roboto" w:hAnsi="Roboto" w:cs="Roboto"/>
-        </w:rPr>
-      </w:pPr>
-      <w:r>
-        <w:rPr>
-          <w:rFonts w:ascii="Roboto" w:eastAsia="Roboto" w:hAnsi="Roboto" w:cs="Roboto"/>
-        </w:rPr>
-        <w:t>HTML Layout:</w:t>
-      </w:r>
-    </w:p>
-    <w:p>
-      <w:pPr>
-        <w:rPr>
-          <w:rFonts w:ascii="Roboto" w:eastAsia="Roboto" w:hAnsi="Roboto" w:cs="Roboto"/>
-        </w:rPr>
-      </w:pPr>
-      <w:r>
-        <w:rPr>
-          <w:rFonts w:ascii="Roboto" w:eastAsia="Roboto" w:hAnsi="Roboto" w:cs="Roboto"/>
+      <w:proofErr w:type="gramStart"/>
+      <w:r>
+        <w:rPr>
+          <w:rFonts w:ascii="Roboto" w:eastAsia="Roboto" w:hAnsi="Roboto" w:cs="Roboto"/>
+          <w:bCs/>
+          <w:iCs/>
+          <w:sz w:val="28"/>
+          <w:szCs w:val="28"/>
+        </w:rPr>
+        <w:t>Align :</w:t>
+      </w:r>
+      <w:proofErr w:type="gramEnd"/>
+      <w:r>
+        <w:rPr>
+          <w:rFonts w:ascii="Roboto" w:eastAsia="Roboto" w:hAnsi="Roboto" w:cs="Roboto"/>
+          <w:bCs/>
+          <w:iCs/>
+          <w:sz w:val="28"/>
+          <w:szCs w:val="28"/>
+        </w:rPr>
+        <w:t xml:space="preserve"> String,</w:t>
+      </w:r>
+    </w:p>
+    <w:p>
+      <w:pPr>
+        <w:rPr>
+          <w:rFonts w:ascii="Roboto" w:eastAsia="Roboto" w:hAnsi="Roboto" w:cs="Roboto"/>
+          <w:bCs/>
+          <w:iCs/>
+          <w:sz w:val="28"/>
+          <w:szCs w:val="28"/>
+        </w:rPr>
+      </w:pPr>
+      <w:r>
+        <w:rPr>
+          <w:rFonts w:ascii="Roboto" w:eastAsia="Roboto" w:hAnsi="Roboto" w:cs="Roboto"/>
+          <w:bCs/>
+          <w:iCs/>
+          <w:sz w:val="28"/>
+          <w:szCs w:val="28"/>
         </w:rPr>
         <w:tab/>
       </w:r>
-      <w:r>
-        <w:rPr>
-          <w:rFonts w:ascii="Roboto" w:eastAsia="Roboto" w:hAnsi="Roboto" w:cs="Roboto"/>
-          <w:highlight w:val="green"/>
-        </w:rPr>
-        <w:t>#ido_main</w:t>
-      </w:r>
-    </w:p>
-    <w:p>
-      <w:pPr>
-        <w:rPr>
-          <w:rFonts w:ascii="Roboto" w:eastAsia="Roboto" w:hAnsi="Roboto" w:cs="Roboto"/>
-        </w:rPr>
-      </w:pPr>
-      <w:r>
-        <w:rPr>
-          <w:rFonts w:ascii="Roboto" w:eastAsia="Roboto" w:hAnsi="Roboto" w:cs="Roboto"/>
+      <w:proofErr w:type="gramStart"/>
+      <w:r>
+        <w:rPr>
+          <w:rFonts w:ascii="Roboto" w:eastAsia="Roboto" w:hAnsi="Roboto" w:cs="Roboto"/>
+          <w:bCs/>
+          <w:iCs/>
+          <w:sz w:val="28"/>
+          <w:szCs w:val="28"/>
+        </w:rPr>
+        <w:t>Bold :</w:t>
+      </w:r>
+      <w:proofErr w:type="gramEnd"/>
+      <w:r>
+        <w:rPr>
+          <w:rFonts w:ascii="Roboto" w:eastAsia="Roboto" w:hAnsi="Roboto" w:cs="Roboto"/>
+          <w:bCs/>
+          <w:iCs/>
+          <w:sz w:val="28"/>
+          <w:szCs w:val="28"/>
+        </w:rPr>
+        <w:t xml:space="preserve"> Boolean,</w:t>
+      </w:r>
+    </w:p>
+    <w:p>
+      <w:pPr>
+        <w:rPr>
+          <w:rFonts w:ascii="Roboto" w:eastAsia="Roboto" w:hAnsi="Roboto" w:cs="Roboto"/>
+          <w:bCs/>
+          <w:iCs/>
+          <w:sz w:val="28"/>
+          <w:szCs w:val="28"/>
+        </w:rPr>
+      </w:pPr>
+      <w:r>
+        <w:rPr>
+          <w:rFonts w:ascii="Roboto" w:eastAsia="Roboto" w:hAnsi="Roboto" w:cs="Roboto"/>
+          <w:bCs/>
+          <w:iCs/>
+          <w:sz w:val="28"/>
+          <w:szCs w:val="28"/>
         </w:rPr>
         <w:tab/>
       </w:r>
-      <w:r>
-        <w:rPr>
-          <w:rFonts w:ascii="Roboto" w:eastAsia="Roboto" w:hAnsi="Roboto" w:cs="Roboto"/>
-        </w:rPr>
-        <w:tab/>
-      </w:r>
-      <w:r>
-        <w:rPr>
-          <w:rFonts w:ascii="Roboto" w:eastAsia="Roboto" w:hAnsi="Roboto" w:cs="Roboto"/>
-          <w:highlight w:val="yellow"/>
-        </w:rPr>
-        <w:t>#formatingArea</w:t>
-      </w:r>
-    </w:p>
-    <w:p>
-      <w:pPr>
-        <w:rPr>
-          <w:rFonts w:ascii="Roboto" w:eastAsia="Roboto" w:hAnsi="Roboto" w:cs="Roboto"/>
-        </w:rPr>
-      </w:pPr>
-      <w:r>
-        <w:rPr>
-          <w:rFonts w:ascii="Roboto" w:eastAsia="Roboto" w:hAnsi="Roboto" w:cs="Roboto"/>
-        </w:rPr>
-        <w:tab/>
-      </w:r>
-      <w:r>
-        <w:rPr>
-          <w:rFonts w:ascii="Roboto" w:eastAsia="Roboto" w:hAnsi="Roboto" w:cs="Roboto"/>
-        </w:rPr>
-        <w:tab/>
-      </w:r>
-      <w:r>
-        <w:rPr>
-          <w:rFonts w:ascii="Roboto" w:eastAsia="Roboto" w:hAnsi="Roboto" w:cs="Roboto"/>
-        </w:rPr>
-        <w:tab/>
-      </w:r>
-      <w:proofErr w:type="spellStart"/>
-      <w:r>
-        <w:rPr>
-          <w:rFonts w:ascii="Roboto" w:eastAsia="Roboto" w:hAnsi="Roboto" w:cs="Roboto"/>
-          <w:highlight w:val="cyan"/>
-        </w:rPr>
-        <w:t>img</w:t>
-      </w:r>
-      <w:proofErr w:type="spellEnd"/>
-      <w:r>
-        <w:rPr>
-          <w:rFonts w:ascii="Roboto" w:eastAsia="Roboto" w:hAnsi="Roboto" w:cs="Roboto"/>
-          <w:highlight w:val="cyan"/>
-        </w:rPr>
-        <w:t xml:space="preserve"> -&gt; #ido_ok</w:t>
-      </w:r>
-    </w:p>
-    <w:p>
-      <w:pPr>
-        <w:rPr>
-          <w:rFonts w:ascii="Roboto" w:eastAsia="Roboto" w:hAnsi="Roboto" w:cs="Roboto"/>
-        </w:rPr>
-      </w:pPr>
-      <w:r>
-        <w:rPr>
-          <w:rFonts w:ascii="Roboto" w:eastAsia="Roboto" w:hAnsi="Roboto" w:cs="Roboto"/>
-        </w:rPr>
-        <w:tab/>
-      </w:r>
-      <w:r>
-        <w:rPr>
-          <w:rFonts w:ascii="Roboto" w:eastAsia="Roboto" w:hAnsi="Roboto" w:cs="Roboto"/>
-        </w:rPr>
-        <w:tab/>
-      </w:r>
-      <w:r>
-        <w:rPr>
-          <w:rFonts w:ascii="Roboto" w:eastAsia="Roboto" w:hAnsi="Roboto" w:cs="Roboto"/>
-        </w:rPr>
-        <w:tab/>
-      </w:r>
-      <w:r>
-        <w:rPr>
-          <w:rFonts w:ascii="Roboto" w:eastAsia="Roboto" w:hAnsi="Roboto" w:cs="Roboto"/>
-          <w:highlight w:val="cyan"/>
-        </w:rPr>
-        <w:t>#formatingBtns</w:t>
-      </w:r>
-    </w:p>
-    <w:p>
-      <w:pPr>
-        <w:rPr>
-          <w:rFonts w:ascii="Roboto" w:eastAsia="Roboto" w:hAnsi="Roboto" w:cs="Roboto"/>
-        </w:rPr>
-      </w:pPr>
-      <w:r>
-        <w:rPr>
-          <w:rFonts w:ascii="Roboto" w:eastAsia="Roboto" w:hAnsi="Roboto" w:cs="Roboto"/>
-        </w:rPr>
-        <w:tab/>
-      </w:r>
-      <w:r>
-        <w:rPr>
-          <w:rFonts w:ascii="Roboto" w:eastAsia="Roboto" w:hAnsi="Roboto" w:cs="Roboto"/>
-        </w:rPr>
-        <w:tab/>
-      </w:r>
-      <w:r>
-        <w:rPr>
-          <w:rFonts w:ascii="Roboto" w:eastAsia="Roboto" w:hAnsi="Roboto" w:cs="Roboto"/>
-        </w:rPr>
-        <w:tab/>
-      </w:r>
-      <w:r>
-        <w:rPr>
-          <w:rFonts w:ascii="Roboto" w:eastAsia="Roboto" w:hAnsi="Roboto" w:cs="Roboto"/>
-        </w:rPr>
-        <w:tab/>
-      </w:r>
-      <w:proofErr w:type="spellStart"/>
-      <w:r>
-        <w:rPr>
-          <w:rFonts w:ascii="Roboto" w:eastAsia="Roboto" w:hAnsi="Roboto" w:cs="Roboto"/>
-          <w:highlight w:val="magenta"/>
-        </w:rPr>
-        <w:t>img</w:t>
-      </w:r>
-      <w:proofErr w:type="spellEnd"/>
-      <w:r>
-        <w:rPr>
-          <w:rFonts w:ascii="Roboto" w:eastAsia="Roboto" w:hAnsi="Roboto" w:cs="Roboto"/>
-          <w:highlight w:val="magenta"/>
-        </w:rPr>
-        <w:t xml:space="preserve"> -</w:t>
-      </w:r>
-      <w:proofErr w:type="gramStart"/>
-      <w:r>
-        <w:rPr>
-          <w:rFonts w:ascii="Roboto" w:eastAsia="Roboto" w:hAnsi="Roboto" w:cs="Roboto"/>
-          <w:highlight w:val="magenta"/>
-        </w:rPr>
-        <w:t>&gt;  #</w:t>
-      </w:r>
-      <w:proofErr w:type="gramEnd"/>
-      <w:r>
-        <w:rPr>
-          <w:rFonts w:ascii="Roboto" w:eastAsia="Roboto" w:hAnsi="Roboto" w:cs="Roboto"/>
-          <w:highlight w:val="magenta"/>
-        </w:rPr>
-        <w:t>formatingArea-center</w:t>
-      </w:r>
-    </w:p>
-    <w:p>
-      <w:pPr>
-        <w:rPr>
-          <w:rFonts w:ascii="Roboto" w:eastAsia="Roboto" w:hAnsi="Roboto" w:cs="Roboto"/>
-        </w:rPr>
-      </w:pPr>
-      <w:r>
-        <w:rPr>
-          <w:rFonts w:ascii="Roboto" w:eastAsia="Roboto" w:hAnsi="Roboto" w:cs="Roboto"/>
-        </w:rPr>
-        <w:tab/>
-      </w:r>
-      <w:r>
-        <w:rPr>
-          <w:rFonts w:ascii="Roboto" w:eastAsia="Roboto" w:hAnsi="Roboto" w:cs="Roboto"/>
-        </w:rPr>
-        <w:tab/>
-      </w:r>
-      <w:r>
-        <w:rPr>
-          <w:rFonts w:ascii="Roboto" w:eastAsia="Roboto" w:hAnsi="Roboto" w:cs="Roboto"/>
-        </w:rPr>
-        <w:tab/>
-      </w:r>
-      <w:r>
-        <w:rPr>
-          <w:rFonts w:ascii="Roboto" w:eastAsia="Roboto" w:hAnsi="Roboto" w:cs="Roboto"/>
-        </w:rPr>
-        <w:tab/>
-      </w:r>
-      <w:proofErr w:type="spellStart"/>
-      <w:r>
-        <w:rPr>
-          <w:rFonts w:ascii="Roboto" w:eastAsia="Roboto" w:hAnsi="Roboto" w:cs="Roboto"/>
-          <w:highlight w:val="magenta"/>
-        </w:rPr>
-        <w:t>img</w:t>
-      </w:r>
-      <w:proofErr w:type="spellEnd"/>
-      <w:r>
-        <w:rPr>
-          <w:rFonts w:ascii="Roboto" w:eastAsia="Roboto" w:hAnsi="Roboto" w:cs="Roboto"/>
-          <w:highlight w:val="magenta"/>
-        </w:rPr>
-        <w:t xml:space="preserve"> -</w:t>
-      </w:r>
-      <w:proofErr w:type="gramStart"/>
-      <w:r>
-        <w:rPr>
-          <w:rFonts w:ascii="Roboto" w:eastAsia="Roboto" w:hAnsi="Roboto" w:cs="Roboto"/>
-          <w:highlight w:val="magenta"/>
-        </w:rPr>
-        <w:t>&gt;  #</w:t>
-      </w:r>
-      <w:proofErr w:type="gramEnd"/>
-      <w:r>
-        <w:rPr>
-          <w:rFonts w:ascii="Roboto" w:eastAsia="Roboto" w:hAnsi="Roboto" w:cs="Roboto"/>
-          <w:highlight w:val="magenta"/>
-        </w:rPr>
-        <w:t>formatingArea-bold</w:t>
-      </w:r>
-    </w:p>
-    <w:p>
-      <w:pPr>
-        <w:rPr>
-          <w:rFonts w:ascii="Roboto" w:eastAsia="Roboto" w:hAnsi="Roboto" w:cs="Roboto"/>
-        </w:rPr>
-      </w:pPr>
-      <w:r>
-        <w:rPr>
-          <w:rFonts w:ascii="Roboto" w:eastAsia="Roboto" w:hAnsi="Roboto" w:cs="Roboto"/>
-        </w:rPr>
-        <w:tab/>
-      </w:r>
-      <w:r>
-        <w:rPr>
-          <w:rFonts w:ascii="Roboto" w:eastAsia="Roboto" w:hAnsi="Roboto" w:cs="Roboto"/>
-        </w:rPr>
-        <w:tab/>
-      </w:r>
-      <w:r>
-        <w:rPr>
-          <w:rFonts w:ascii="Roboto" w:eastAsia="Roboto" w:hAnsi="Roboto" w:cs="Roboto"/>
-        </w:rPr>
-        <w:tab/>
-      </w:r>
-      <w:r>
-        <w:rPr>
-          <w:rFonts w:ascii="Roboto" w:eastAsia="Roboto" w:hAnsi="Roboto" w:cs="Roboto"/>
-        </w:rPr>
-        <w:tab/>
-      </w:r>
-      <w:proofErr w:type="spellStart"/>
-      <w:r>
-        <w:rPr>
-          <w:rFonts w:ascii="Roboto" w:eastAsia="Roboto" w:hAnsi="Roboto" w:cs="Roboto"/>
-          <w:highlight w:val="magenta"/>
-        </w:rPr>
-        <w:t>img</w:t>
-      </w:r>
-      <w:proofErr w:type="spellEnd"/>
-      <w:r>
-        <w:rPr>
-          <w:rFonts w:ascii="Roboto" w:eastAsia="Roboto" w:hAnsi="Roboto" w:cs="Roboto"/>
-          <w:highlight w:val="magenta"/>
-        </w:rPr>
-        <w:t xml:space="preserve"> -</w:t>
-      </w:r>
-      <w:proofErr w:type="gramStart"/>
-      <w:r>
-        <w:rPr>
-          <w:rFonts w:ascii="Roboto" w:eastAsia="Roboto" w:hAnsi="Roboto" w:cs="Roboto"/>
-          <w:highlight w:val="magenta"/>
-        </w:rPr>
-        <w:t>&gt;  #</w:t>
-      </w:r>
-      <w:proofErr w:type="gramEnd"/>
-      <w:r>
-        <w:rPr>
-          <w:rFonts w:ascii="Roboto" w:eastAsia="Roboto" w:hAnsi="Roboto" w:cs="Roboto"/>
-          <w:highlight w:val="magenta"/>
-        </w:rPr>
-        <w:t>formatingArea-italic</w:t>
-      </w:r>
-    </w:p>
-    <w:p>
-      <w:pPr>
-        <w:rPr>
-          <w:rFonts w:ascii="Roboto" w:eastAsia="Roboto" w:hAnsi="Roboto" w:cs="Roboto"/>
-        </w:rPr>
-      </w:pPr>
-      <w:r>
-        <w:rPr>
-          <w:rFonts w:ascii="Roboto" w:eastAsia="Roboto" w:hAnsi="Roboto" w:cs="Roboto"/>
-        </w:rPr>
-        <w:tab/>
-      </w:r>
-      <w:r>
-        <w:rPr>
-          <w:rFonts w:ascii="Roboto" w:eastAsia="Roboto" w:hAnsi="Roboto" w:cs="Roboto"/>
-        </w:rPr>
-        <w:tab/>
-      </w:r>
-      <w:r>
-        <w:rPr>
-          <w:rFonts w:ascii="Roboto" w:eastAsia="Roboto" w:hAnsi="Roboto" w:cs="Roboto"/>
-        </w:rPr>
-        <w:tab/>
-      </w:r>
-      <w:r>
-        <w:rPr>
-          <w:rFonts w:ascii="Roboto" w:eastAsia="Roboto" w:hAnsi="Roboto" w:cs="Roboto"/>
-        </w:rPr>
-        <w:tab/>
-      </w:r>
-      <w:proofErr w:type="spellStart"/>
-      <w:r>
-        <w:rPr>
-          <w:rFonts w:ascii="Roboto" w:eastAsia="Roboto" w:hAnsi="Roboto" w:cs="Roboto"/>
-          <w:highlight w:val="magenta"/>
-        </w:rPr>
-        <w:t>img</w:t>
-      </w:r>
-      <w:proofErr w:type="spellEnd"/>
-      <w:r>
-        <w:rPr>
-          <w:rFonts w:ascii="Roboto" w:eastAsia="Roboto" w:hAnsi="Roboto" w:cs="Roboto"/>
-          <w:highlight w:val="magenta"/>
-        </w:rPr>
-        <w:t xml:space="preserve"> -</w:t>
-      </w:r>
-      <w:proofErr w:type="gramStart"/>
-      <w:r>
-        <w:rPr>
-          <w:rFonts w:ascii="Roboto" w:eastAsia="Roboto" w:hAnsi="Roboto" w:cs="Roboto"/>
-          <w:highlight w:val="magenta"/>
-        </w:rPr>
-        <w:t>&gt;  #</w:t>
-      </w:r>
-      <w:proofErr w:type="gramEnd"/>
-      <w:r>
-        <w:rPr>
-          <w:rFonts w:ascii="Roboto" w:eastAsia="Roboto" w:hAnsi="Roboto" w:cs="Roboto"/>
-          <w:highlight w:val="magenta"/>
-        </w:rPr>
-        <w:t>formatingArea-underline</w:t>
-      </w:r>
-    </w:p>
-    <w:p>
-      <w:pPr>
-        <w:rPr>
-          <w:rFonts w:ascii="Roboto" w:eastAsia="Roboto" w:hAnsi="Roboto" w:cs="Roboto"/>
-        </w:rPr>
-      </w:pPr>
-      <w:r>
-        <w:rPr>
-          <w:rFonts w:ascii="Roboto" w:eastAsia="Roboto" w:hAnsi="Roboto" w:cs="Roboto"/>
-        </w:rPr>
-        <w:tab/>
-      </w:r>
-      <w:r>
-        <w:rPr>
-          <w:rFonts w:ascii="Roboto" w:eastAsia="Roboto" w:hAnsi="Roboto" w:cs="Roboto"/>
-        </w:rPr>
-        <w:tab/>
-      </w:r>
-      <w:r>
-        <w:rPr>
-          <w:rFonts w:ascii="Roboto" w:eastAsia="Roboto" w:hAnsi="Roboto" w:cs="Roboto"/>
-        </w:rPr>
-        <w:tab/>
-      </w:r>
-      <w:proofErr w:type="spellStart"/>
-      <w:r>
-        <w:rPr>
-          <w:rFonts w:ascii="Roboto" w:eastAsia="Roboto" w:hAnsi="Roboto" w:cs="Roboto"/>
-          <w:highlight w:val="cyan"/>
-        </w:rPr>
-        <w:t>img</w:t>
-      </w:r>
-      <w:proofErr w:type="spellEnd"/>
-      <w:r>
-        <w:rPr>
-          <w:rFonts w:ascii="Roboto" w:eastAsia="Roboto" w:hAnsi="Roboto" w:cs="Roboto"/>
-          <w:highlight w:val="cyan"/>
-        </w:rPr>
-        <w:t xml:space="preserve"> -&gt; #ido_close</w:t>
-      </w:r>
-    </w:p>
-    <w:p>
-      <w:pPr>
-        <w:rPr>
-          <w:rFonts w:ascii="Roboto" w:eastAsia="Roboto" w:hAnsi="Roboto" w:cs="Roboto"/>
-        </w:rPr>
-      </w:pPr>
-      <w:r>
-        <w:rPr>
-          <w:rFonts w:ascii="Roboto" w:eastAsia="Roboto" w:hAnsi="Roboto" w:cs="Roboto"/>
-        </w:rPr>
-        <w:tab/>
-      </w:r>
-      <w:r>
-        <w:rPr>
-          <w:rFonts w:ascii="Roboto" w:eastAsia="Roboto" w:hAnsi="Roboto" w:cs="Roboto"/>
-        </w:rPr>
-        <w:tab/>
-      </w:r>
-      <w:proofErr w:type="spellStart"/>
-      <w:r>
-        <w:rPr>
-          <w:rFonts w:ascii="Roboto" w:eastAsia="Roboto" w:hAnsi="Roboto" w:cs="Roboto"/>
-          <w:highlight w:val="yellow"/>
-        </w:rPr>
-        <w:t>textarea</w:t>
-      </w:r>
-      <w:proofErr w:type="spellEnd"/>
-      <w:r>
-        <w:rPr>
-          <w:rFonts w:ascii="Roboto" w:eastAsia="Roboto" w:hAnsi="Roboto" w:cs="Roboto"/>
-          <w:highlight w:val="yellow"/>
-        </w:rPr>
-        <w:t xml:space="preserve"> -&gt; #ido_Text</w:t>
-      </w:r>
-    </w:p>
-    <w:p>
-      <w:pPr>
-        <w:rPr>
-          <w:rFonts w:ascii="Roboto" w:eastAsia="Roboto" w:hAnsi="Roboto" w:cs="Roboto"/>
-        </w:rPr>
-      </w:pPr>
+    </w:p>
+    <w:p>
+      <w:pPr>
+        <w:rPr>
+          <w:rFonts w:ascii="Roboto" w:eastAsia="Roboto" w:hAnsi="Roboto" w:cs="Roboto"/>
+          <w:bCs/>
+          <w:iCs/>
+          <w:sz w:val="28"/>
+          <w:szCs w:val="28"/>
+        </w:rPr>
+      </w:pPr>
+      <w:r>
+        <w:rPr>
+          <w:rFonts w:ascii="Roboto" w:eastAsia="Roboto" w:hAnsi="Roboto" w:cs="Roboto"/>
+          <w:bCs/>
+          <w:iCs/>
+          <w:sz w:val="28"/>
+          <w:szCs w:val="28"/>
+        </w:rPr>
+        <w:t>}</w:t>
+      </w:r>
     </w:p>
     <w:sectPr>
       <w:pgSz w:w="11909" w:h="16834"/>

</xml_diff>